<commit_message>
final update before submission
</commit_message>
<xml_diff>
--- a/.planning/M133_Projektantrag_Ranglisten_Enea.docx
+++ b/.planning/M133_Projektantrag_Ranglisten_Enea.docx
@@ -102,6 +102,7 @@
             <w:ind w:left="0"/>
             <w:rPr>
               <w:b/>
+              <w:noProof/>
               <w:color w:val="E01B84"/>
             </w:rPr>
           </w:pPr>
@@ -118,6 +119,7 @@
             <w:r>
               <w:rPr>
                 <w:b/>
+                <w:noProof/>
                 <w:color w:val="E01B84"/>
               </w:rPr>
               <w:t>Inhaltsverzeichnis</w:t>
@@ -126,27 +128,44 @@
           <w:r>
             <w:rPr>
               <w:b/>
+              <w:noProof/>
               <w:color w:val="E01B84"/>
             </w:rPr>
             <w:tab/>
           </w:r>
           <w:r>
+            <w:rPr>
+              <w:noProof/>
+            </w:rPr>
             <w:fldChar w:fldCharType="begin"/>
           </w:r>
           <w:r>
+            <w:rPr>
+              <w:noProof/>
+            </w:rPr>
             <w:instrText xml:space="preserve"> PAGEREF _es950sl6jjzh \h </w:instrText>
           </w:r>
           <w:r>
+            <w:rPr>
+              <w:noProof/>
+            </w:rPr>
+          </w:r>
+          <w:r>
+            <w:rPr>
+              <w:noProof/>
+            </w:rPr>
             <w:fldChar w:fldCharType="separate"/>
           </w:r>
           <w:r>
             <w:rPr>
-              <w:b/>
-              <w:color w:val="E01B84"/>
+              <w:noProof/>
             </w:rPr>
             <w:t>2</w:t>
           </w:r>
           <w:r>
+            <w:rPr>
+              <w:noProof/>
+            </w:rPr>
             <w:fldChar w:fldCharType="end"/>
           </w:r>
         </w:p>
@@ -159,6 +178,7 @@
             <w:ind w:left="0"/>
             <w:rPr>
               <w:b/>
+              <w:noProof/>
               <w:color w:val="E01B84"/>
             </w:rPr>
           </w:pPr>
@@ -166,6 +186,7 @@
             <w:r>
               <w:rPr>
                 <w:b/>
+                <w:noProof/>
                 <w:color w:val="E01B84"/>
               </w:rPr>
               <w:t>Übersicht</w:t>
@@ -174,27 +195,44 @@
           <w:r>
             <w:rPr>
               <w:b/>
+              <w:noProof/>
               <w:color w:val="E01B84"/>
             </w:rPr>
             <w:tab/>
           </w:r>
           <w:r>
+            <w:rPr>
+              <w:noProof/>
+            </w:rPr>
             <w:fldChar w:fldCharType="begin"/>
           </w:r>
           <w:r>
+            <w:rPr>
+              <w:noProof/>
+            </w:rPr>
             <w:instrText xml:space="preserve"> PAGEREF _rrar1dgps27e \h </w:instrText>
           </w:r>
           <w:r>
+            <w:rPr>
+              <w:noProof/>
+            </w:rPr>
+          </w:r>
+          <w:r>
+            <w:rPr>
+              <w:noProof/>
+            </w:rPr>
             <w:fldChar w:fldCharType="separate"/>
           </w:r>
           <w:r>
             <w:rPr>
-              <w:b/>
-              <w:color w:val="E01B84"/>
+              <w:noProof/>
             </w:rPr>
             <w:t>3</w:t>
           </w:r>
           <w:r>
+            <w:rPr>
+              <w:noProof/>
+            </w:rPr>
             <w:fldChar w:fldCharType="end"/>
           </w:r>
         </w:p>
@@ -207,6 +245,7 @@
             <w:ind w:left="0"/>
             <w:rPr>
               <w:b/>
+              <w:noProof/>
               <w:color w:val="E01B84"/>
             </w:rPr>
           </w:pPr>
@@ -214,6 +253,7 @@
             <w:r>
               <w:rPr>
                 <w:b/>
+                <w:noProof/>
                 <w:color w:val="E01B84"/>
               </w:rPr>
               <w:t>Analyse</w:t>
@@ -222,30 +262,44 @@
           <w:r>
             <w:rPr>
               <w:b/>
+              <w:noProof/>
               <w:color w:val="E01B84"/>
             </w:rPr>
             <w:tab/>
           </w:r>
           <w:r>
+            <w:rPr>
+              <w:noProof/>
+            </w:rPr>
             <w:fldChar w:fldCharType="begin"/>
           </w:r>
           <w:r>
-            <w:instrText xml:space="preserve"> PAGE</w:instrText>
-          </w:r>
-          <w:r>
-            <w:instrText xml:space="preserve">REF _376ub288p23x \h </w:instrText>
-          </w:r>
-          <w:r>
+            <w:rPr>
+              <w:noProof/>
+            </w:rPr>
+            <w:instrText xml:space="preserve"> PAGEREF _376ub288p23x \h </w:instrText>
+          </w:r>
+          <w:r>
+            <w:rPr>
+              <w:noProof/>
+            </w:rPr>
+          </w:r>
+          <w:r>
+            <w:rPr>
+              <w:noProof/>
+            </w:rPr>
             <w:fldChar w:fldCharType="separate"/>
           </w:r>
           <w:r>
             <w:rPr>
-              <w:b/>
-              <w:color w:val="E01B84"/>
+              <w:noProof/>
             </w:rPr>
             <w:t>3</w:t>
           </w:r>
           <w:r>
+            <w:rPr>
+              <w:noProof/>
+            </w:rPr>
             <w:fldChar w:fldCharType="end"/>
           </w:r>
         </w:p>
@@ -257,12 +311,14 @@
             <w:spacing w:before="60" w:line="240" w:lineRule="auto"/>
             <w:ind w:left="360"/>
             <w:rPr>
+              <w:noProof/>
               <w:color w:val="E01B84"/>
             </w:rPr>
           </w:pPr>
           <w:hyperlink w:anchor="_ya1wy6rwr66l">
             <w:r>
               <w:rPr>
+                <w:noProof/>
                 <w:color w:val="E01B84"/>
               </w:rPr>
               <w:t>Ist-Situation</w:t>
@@ -270,26 +326,44 @@
           </w:hyperlink>
           <w:r>
             <w:rPr>
+              <w:noProof/>
               <w:color w:val="E01B84"/>
             </w:rPr>
             <w:tab/>
           </w:r>
           <w:r>
+            <w:rPr>
+              <w:noProof/>
+            </w:rPr>
             <w:fldChar w:fldCharType="begin"/>
           </w:r>
           <w:r>
+            <w:rPr>
+              <w:noProof/>
+            </w:rPr>
             <w:instrText xml:space="preserve"> PAGEREF _ya1wy6rwr66l \h </w:instrText>
           </w:r>
           <w:r>
+            <w:rPr>
+              <w:noProof/>
+            </w:rPr>
+          </w:r>
+          <w:r>
+            <w:rPr>
+              <w:noProof/>
+            </w:rPr>
             <w:fldChar w:fldCharType="separate"/>
           </w:r>
           <w:r>
             <w:rPr>
-              <w:color w:val="E01B84"/>
+              <w:noProof/>
             </w:rPr>
             <w:t>3</w:t>
           </w:r>
           <w:r>
+            <w:rPr>
+              <w:noProof/>
+            </w:rPr>
             <w:fldChar w:fldCharType="end"/>
           </w:r>
         </w:p>
@@ -301,12 +375,14 @@
             <w:spacing w:before="60" w:line="240" w:lineRule="auto"/>
             <w:ind w:left="360"/>
             <w:rPr>
+              <w:noProof/>
               <w:color w:val="E01B84"/>
             </w:rPr>
           </w:pPr>
           <w:hyperlink w:anchor="_srlnmhkjo1v3">
             <w:r>
               <w:rPr>
+                <w:noProof/>
                 <w:color w:val="E01B84"/>
               </w:rPr>
               <w:t>Zielgruppen</w:t>
@@ -314,26 +390,44 @@
           </w:hyperlink>
           <w:r>
             <w:rPr>
+              <w:noProof/>
               <w:color w:val="E01B84"/>
             </w:rPr>
             <w:tab/>
           </w:r>
           <w:r>
+            <w:rPr>
+              <w:noProof/>
+            </w:rPr>
             <w:fldChar w:fldCharType="begin"/>
           </w:r>
           <w:r>
+            <w:rPr>
+              <w:noProof/>
+            </w:rPr>
             <w:instrText xml:space="preserve"> PAGEREF _srlnmhkjo1v3 \h </w:instrText>
           </w:r>
           <w:r>
+            <w:rPr>
+              <w:noProof/>
+            </w:rPr>
+          </w:r>
+          <w:r>
+            <w:rPr>
+              <w:noProof/>
+            </w:rPr>
             <w:fldChar w:fldCharType="separate"/>
           </w:r>
           <w:r>
             <w:rPr>
-              <w:color w:val="E01B84"/>
+              <w:noProof/>
             </w:rPr>
             <w:t>3</w:t>
           </w:r>
           <w:r>
+            <w:rPr>
+              <w:noProof/>
+            </w:rPr>
             <w:fldChar w:fldCharType="end"/>
           </w:r>
         </w:p>
@@ -345,45 +439,59 @@
             <w:spacing w:before="60" w:line="240" w:lineRule="auto"/>
             <w:ind w:left="360"/>
             <w:rPr>
+              <w:noProof/>
               <w:color w:val="E01B84"/>
             </w:rPr>
           </w:pPr>
           <w:hyperlink w:anchor="_2t9n16u5o5c">
             <w:r>
               <w:rPr>
+                <w:noProof/>
                 <w:color w:val="E01B84"/>
               </w:rPr>
-              <w:t>Technische R</w:t>
-            </w:r>
-            <w:r>
-              <w:rPr>
-                <w:color w:val="E01B84"/>
-              </w:rPr>
-              <w:t>ahmenbedingungen</w:t>
+              <w:t>Technische Rahmenbedingungen</w:t>
             </w:r>
           </w:hyperlink>
           <w:r>
             <w:rPr>
+              <w:noProof/>
               <w:color w:val="E01B84"/>
             </w:rPr>
             <w:tab/>
           </w:r>
           <w:r>
+            <w:rPr>
+              <w:noProof/>
+            </w:rPr>
             <w:fldChar w:fldCharType="begin"/>
           </w:r>
           <w:r>
+            <w:rPr>
+              <w:noProof/>
+            </w:rPr>
             <w:instrText xml:space="preserve"> PAGEREF _2t9n16u5o5c \h </w:instrText>
           </w:r>
           <w:r>
+            <w:rPr>
+              <w:noProof/>
+            </w:rPr>
+          </w:r>
+          <w:r>
+            <w:rPr>
+              <w:noProof/>
+            </w:rPr>
             <w:fldChar w:fldCharType="separate"/>
           </w:r>
           <w:r>
             <w:rPr>
-              <w:color w:val="E01B84"/>
-            </w:rPr>
-            <w:t>4</w:t>
-          </w:r>
-          <w:r>
+              <w:noProof/>
+            </w:rPr>
+            <w:t>3</w:t>
+          </w:r>
+          <w:r>
+            <w:rPr>
+              <w:noProof/>
+            </w:rPr>
             <w:fldChar w:fldCharType="end"/>
           </w:r>
         </w:p>
@@ -396,6 +504,7 @@
             <w:ind w:left="0"/>
             <w:rPr>
               <w:b/>
+              <w:noProof/>
               <w:color w:val="E01B84"/>
             </w:rPr>
           </w:pPr>
@@ -403,6 +512,7 @@
             <w:r>
               <w:rPr>
                 <w:b/>
+                <w:noProof/>
                 <w:color w:val="E01B84"/>
               </w:rPr>
               <w:t>Anforderungen</w:t>
@@ -411,27 +521,44 @@
           <w:r>
             <w:rPr>
               <w:b/>
+              <w:noProof/>
               <w:color w:val="E01B84"/>
             </w:rPr>
             <w:tab/>
           </w:r>
           <w:r>
+            <w:rPr>
+              <w:noProof/>
+            </w:rPr>
             <w:fldChar w:fldCharType="begin"/>
           </w:r>
           <w:r>
+            <w:rPr>
+              <w:noProof/>
+            </w:rPr>
             <w:instrText xml:space="preserve"> PAGEREF _yhebyq9qnrt3 \h </w:instrText>
           </w:r>
           <w:r>
+            <w:rPr>
+              <w:noProof/>
+            </w:rPr>
+          </w:r>
+          <w:r>
+            <w:rPr>
+              <w:noProof/>
+            </w:rPr>
             <w:fldChar w:fldCharType="separate"/>
           </w:r>
           <w:r>
             <w:rPr>
-              <w:b/>
-              <w:color w:val="E01B84"/>
+              <w:noProof/>
             </w:rPr>
             <w:t>5</w:t>
           </w:r>
           <w:r>
+            <w:rPr>
+              <w:noProof/>
+            </w:rPr>
             <w:fldChar w:fldCharType="end"/>
           </w:r>
         </w:p>
@@ -443,12 +570,14 @@
             <w:spacing w:before="60" w:line="240" w:lineRule="auto"/>
             <w:ind w:left="360"/>
             <w:rPr>
+              <w:noProof/>
               <w:color w:val="E01B84"/>
             </w:rPr>
           </w:pPr>
           <w:hyperlink w:anchor="_itsnshsdnau6">
             <w:r>
               <w:rPr>
+                <w:noProof/>
                 <w:color w:val="E01B84"/>
               </w:rPr>
               <w:t>Funktionale Anforderungen</w:t>
@@ -456,26 +585,44 @@
           </w:hyperlink>
           <w:r>
             <w:rPr>
+              <w:noProof/>
               <w:color w:val="E01B84"/>
             </w:rPr>
             <w:tab/>
           </w:r>
           <w:r>
+            <w:rPr>
+              <w:noProof/>
+            </w:rPr>
             <w:fldChar w:fldCharType="begin"/>
           </w:r>
           <w:r>
+            <w:rPr>
+              <w:noProof/>
+            </w:rPr>
             <w:instrText xml:space="preserve"> PAGEREF _itsnshsdnau6 \h </w:instrText>
           </w:r>
           <w:r>
+            <w:rPr>
+              <w:noProof/>
+            </w:rPr>
+          </w:r>
+          <w:r>
+            <w:rPr>
+              <w:noProof/>
+            </w:rPr>
             <w:fldChar w:fldCharType="separate"/>
           </w:r>
           <w:r>
             <w:rPr>
-              <w:color w:val="E01B84"/>
+              <w:noProof/>
             </w:rPr>
             <w:t>5</w:t>
           </w:r>
           <w:r>
+            <w:rPr>
+              <w:noProof/>
+            </w:rPr>
             <w:fldChar w:fldCharType="end"/>
           </w:r>
         </w:p>
@@ -487,12 +634,14 @@
             <w:spacing w:before="60" w:line="240" w:lineRule="auto"/>
             <w:ind w:left="360"/>
             <w:rPr>
+              <w:noProof/>
               <w:color w:val="E01B84"/>
             </w:rPr>
           </w:pPr>
           <w:hyperlink w:anchor="_rlh9clusydrj">
             <w:r>
               <w:rPr>
+                <w:noProof/>
                 <w:color w:val="E01B84"/>
               </w:rPr>
               <w:t>Nicht funktionale Anforderungen</w:t>
@@ -500,26 +649,44 @@
           </w:hyperlink>
           <w:r>
             <w:rPr>
+              <w:noProof/>
               <w:color w:val="E01B84"/>
             </w:rPr>
             <w:tab/>
           </w:r>
           <w:r>
+            <w:rPr>
+              <w:noProof/>
+            </w:rPr>
             <w:fldChar w:fldCharType="begin"/>
           </w:r>
           <w:r>
+            <w:rPr>
+              <w:noProof/>
+            </w:rPr>
             <w:instrText xml:space="preserve"> PAGEREF _rlh9clusydrj \h </w:instrText>
           </w:r>
           <w:r>
+            <w:rPr>
+              <w:noProof/>
+            </w:rPr>
+          </w:r>
+          <w:r>
+            <w:rPr>
+              <w:noProof/>
+            </w:rPr>
             <w:fldChar w:fldCharType="separate"/>
           </w:r>
           <w:r>
             <w:rPr>
-              <w:color w:val="E01B84"/>
+              <w:noProof/>
             </w:rPr>
             <w:t>5</w:t>
           </w:r>
           <w:r>
+            <w:rPr>
+              <w:noProof/>
+            </w:rPr>
             <w:fldChar w:fldCharType="end"/>
           </w:r>
         </w:p>
@@ -532,6 +699,7 @@
             <w:ind w:left="0"/>
             <w:rPr>
               <w:b/>
+              <w:noProof/>
               <w:color w:val="E01B84"/>
             </w:rPr>
           </w:pPr>
@@ -539,6 +707,7 @@
             <w:r>
               <w:rPr>
                 <w:b/>
+                <w:noProof/>
                 <w:color w:val="E01B84"/>
               </w:rPr>
               <w:t>Realisierung</w:t>
@@ -547,27 +716,44 @@
           <w:r>
             <w:rPr>
               <w:b/>
+              <w:noProof/>
               <w:color w:val="E01B84"/>
             </w:rPr>
             <w:tab/>
           </w:r>
           <w:r>
+            <w:rPr>
+              <w:noProof/>
+            </w:rPr>
             <w:fldChar w:fldCharType="begin"/>
           </w:r>
           <w:r>
+            <w:rPr>
+              <w:noProof/>
+            </w:rPr>
             <w:instrText xml:space="preserve"> PAGEREF _axt47osnjz6w \h </w:instrText>
           </w:r>
           <w:r>
+            <w:rPr>
+              <w:noProof/>
+            </w:rPr>
+          </w:r>
+          <w:r>
+            <w:rPr>
+              <w:noProof/>
+            </w:rPr>
             <w:fldChar w:fldCharType="separate"/>
           </w:r>
           <w:r>
             <w:rPr>
-              <w:b/>
-              <w:color w:val="E01B84"/>
+              <w:noProof/>
             </w:rPr>
             <w:t>6</w:t>
           </w:r>
           <w:r>
+            <w:rPr>
+              <w:noProof/>
+            </w:rPr>
             <w:fldChar w:fldCharType="end"/>
           </w:r>
         </w:p>
@@ -579,12 +765,14 @@
             <w:spacing w:before="60" w:line="240" w:lineRule="auto"/>
             <w:ind w:left="360"/>
             <w:rPr>
+              <w:noProof/>
               <w:color w:val="E01B84"/>
             </w:rPr>
           </w:pPr>
           <w:hyperlink w:anchor="_5vh44laodrh6">
             <w:r>
               <w:rPr>
+                <w:noProof/>
                 <w:color w:val="E01B84"/>
               </w:rPr>
               <w:t>Zielplattform</w:t>
@@ -592,26 +780,44 @@
           </w:hyperlink>
           <w:r>
             <w:rPr>
+              <w:noProof/>
               <w:color w:val="E01B84"/>
             </w:rPr>
             <w:tab/>
           </w:r>
           <w:r>
+            <w:rPr>
+              <w:noProof/>
+            </w:rPr>
             <w:fldChar w:fldCharType="begin"/>
           </w:r>
           <w:r>
+            <w:rPr>
+              <w:noProof/>
+            </w:rPr>
             <w:instrText xml:space="preserve"> PAGEREF _5vh44laodrh6 \h </w:instrText>
           </w:r>
           <w:r>
+            <w:rPr>
+              <w:noProof/>
+            </w:rPr>
+          </w:r>
+          <w:r>
+            <w:rPr>
+              <w:noProof/>
+            </w:rPr>
             <w:fldChar w:fldCharType="separate"/>
           </w:r>
           <w:r>
             <w:rPr>
-              <w:color w:val="E01B84"/>
+              <w:noProof/>
             </w:rPr>
             <w:t>6</w:t>
           </w:r>
           <w:r>
+            <w:rPr>
+              <w:noProof/>
+            </w:rPr>
             <w:fldChar w:fldCharType="end"/>
           </w:r>
         </w:p>
@@ -623,45 +829,59 @@
             <w:spacing w:before="60" w:line="240" w:lineRule="auto"/>
             <w:ind w:left="360"/>
             <w:rPr>
+              <w:noProof/>
               <w:color w:val="E01B84"/>
             </w:rPr>
           </w:pPr>
           <w:hyperlink w:anchor="_o9ojl3vu11hl">
             <w:r>
               <w:rPr>
+                <w:noProof/>
                 <w:color w:val="E01B84"/>
               </w:rPr>
-              <w:t>Zieladres</w:t>
-            </w:r>
-            <w:r>
-              <w:rPr>
-                <w:color w:val="E01B84"/>
-              </w:rPr>
-              <w:t>se</w:t>
+              <w:t>Zieladresse</w:t>
             </w:r>
           </w:hyperlink>
           <w:r>
             <w:rPr>
+              <w:noProof/>
               <w:color w:val="E01B84"/>
             </w:rPr>
             <w:tab/>
           </w:r>
           <w:r>
+            <w:rPr>
+              <w:noProof/>
+            </w:rPr>
             <w:fldChar w:fldCharType="begin"/>
           </w:r>
           <w:r>
+            <w:rPr>
+              <w:noProof/>
+            </w:rPr>
             <w:instrText xml:space="preserve"> PAGEREF _o9ojl3vu11hl \h </w:instrText>
           </w:r>
           <w:r>
+            <w:rPr>
+              <w:noProof/>
+            </w:rPr>
+          </w:r>
+          <w:r>
+            <w:rPr>
+              <w:noProof/>
+            </w:rPr>
             <w:fldChar w:fldCharType="separate"/>
           </w:r>
           <w:r>
             <w:rPr>
-              <w:color w:val="E01B84"/>
+              <w:noProof/>
             </w:rPr>
             <w:t>6</w:t>
           </w:r>
           <w:r>
+            <w:rPr>
+              <w:noProof/>
+            </w:rPr>
             <w:fldChar w:fldCharType="end"/>
           </w:r>
         </w:p>
@@ -674,6 +894,7 @@
             <w:ind w:left="0"/>
             <w:rPr>
               <w:b/>
+              <w:noProof/>
               <w:color w:val="E01B84"/>
             </w:rPr>
           </w:pPr>
@@ -681,6 +902,7 @@
             <w:r>
               <w:rPr>
                 <w:b/>
+                <w:noProof/>
                 <w:color w:val="E01B84"/>
               </w:rPr>
               <w:t>Meilensteine</w:t>
@@ -689,27 +911,44 @@
           <w:r>
             <w:rPr>
               <w:b/>
+              <w:noProof/>
               <w:color w:val="E01B84"/>
             </w:rPr>
             <w:tab/>
           </w:r>
           <w:r>
+            <w:rPr>
+              <w:noProof/>
+            </w:rPr>
             <w:fldChar w:fldCharType="begin"/>
           </w:r>
           <w:r>
+            <w:rPr>
+              <w:noProof/>
+            </w:rPr>
             <w:instrText xml:space="preserve"> PAGEREF _1pw1ma28yzdz \h </w:instrText>
           </w:r>
           <w:r>
+            <w:rPr>
+              <w:noProof/>
+            </w:rPr>
+          </w:r>
+          <w:r>
+            <w:rPr>
+              <w:noProof/>
+            </w:rPr>
             <w:fldChar w:fldCharType="separate"/>
           </w:r>
           <w:r>
             <w:rPr>
-              <w:b/>
-              <w:color w:val="E01B84"/>
+              <w:noProof/>
             </w:rPr>
             <w:t>6</w:t>
           </w:r>
           <w:r>
+            <w:rPr>
+              <w:noProof/>
+            </w:rPr>
             <w:fldChar w:fldCharType="end"/>
           </w:r>
         </w:p>
@@ -721,12 +960,14 @@
             <w:spacing w:before="60" w:line="240" w:lineRule="auto"/>
             <w:ind w:left="360"/>
             <w:rPr>
+              <w:noProof/>
               <w:color w:val="E01B84"/>
             </w:rPr>
           </w:pPr>
           <w:hyperlink w:anchor="_buwz1tcz7y35">
             <w:r>
               <w:rPr>
+                <w:noProof/>
                 <w:color w:val="E01B84"/>
               </w:rPr>
               <w:t>Abgabe Projektantrag</w:t>
@@ -734,26 +975,44 @@
           </w:hyperlink>
           <w:r>
             <w:rPr>
+              <w:noProof/>
               <w:color w:val="E01B84"/>
             </w:rPr>
             <w:tab/>
           </w:r>
           <w:r>
+            <w:rPr>
+              <w:noProof/>
+            </w:rPr>
             <w:fldChar w:fldCharType="begin"/>
           </w:r>
           <w:r>
+            <w:rPr>
+              <w:noProof/>
+            </w:rPr>
             <w:instrText xml:space="preserve"> PAGEREF _buwz1tcz7y35 \h </w:instrText>
           </w:r>
           <w:r>
+            <w:rPr>
+              <w:noProof/>
+            </w:rPr>
+          </w:r>
+          <w:r>
+            <w:rPr>
+              <w:noProof/>
+            </w:rPr>
             <w:fldChar w:fldCharType="separate"/>
           </w:r>
           <w:r>
             <w:rPr>
-              <w:color w:val="E01B84"/>
+              <w:noProof/>
             </w:rPr>
             <w:t>6</w:t>
           </w:r>
           <w:r>
+            <w:rPr>
+              <w:noProof/>
+            </w:rPr>
             <w:fldChar w:fldCharType="end"/>
           </w:r>
         </w:p>
@@ -765,12 +1024,14 @@
             <w:spacing w:before="60" w:line="240" w:lineRule="auto"/>
             <w:ind w:left="360"/>
             <w:rPr>
+              <w:noProof/>
               <w:color w:val="E01B84"/>
             </w:rPr>
           </w:pPr>
           <w:hyperlink w:anchor="_p2nityf5kx5q">
             <w:r>
               <w:rPr>
+                <w:noProof/>
                 <w:color w:val="E01B84"/>
               </w:rPr>
               <w:t>Projekt Startschuss</w:t>
@@ -778,26 +1039,44 @@
           </w:hyperlink>
           <w:r>
             <w:rPr>
+              <w:noProof/>
               <w:color w:val="E01B84"/>
             </w:rPr>
             <w:tab/>
           </w:r>
           <w:r>
+            <w:rPr>
+              <w:noProof/>
+            </w:rPr>
             <w:fldChar w:fldCharType="begin"/>
           </w:r>
           <w:r>
+            <w:rPr>
+              <w:noProof/>
+            </w:rPr>
             <w:instrText xml:space="preserve"> PAGEREF _p2nityf5kx5q \h </w:instrText>
           </w:r>
           <w:r>
+            <w:rPr>
+              <w:noProof/>
+            </w:rPr>
+          </w:r>
+          <w:r>
+            <w:rPr>
+              <w:noProof/>
+            </w:rPr>
             <w:fldChar w:fldCharType="separate"/>
           </w:r>
           <w:r>
             <w:rPr>
-              <w:color w:val="E01B84"/>
+              <w:noProof/>
             </w:rPr>
             <w:t>6</w:t>
           </w:r>
           <w:r>
+            <w:rPr>
+              <w:noProof/>
+            </w:rPr>
             <w:fldChar w:fldCharType="end"/>
           </w:r>
         </w:p>
@@ -809,12 +1088,14 @@
             <w:spacing w:before="60" w:line="240" w:lineRule="auto"/>
             <w:ind w:left="360"/>
             <w:rPr>
+              <w:noProof/>
               <w:color w:val="E01B84"/>
             </w:rPr>
           </w:pPr>
           <w:hyperlink w:anchor="_mc3204lydx9s">
             <w:r>
               <w:rPr>
+                <w:noProof/>
                 <w:color w:val="E01B84"/>
               </w:rPr>
               <w:t>Projektabgabe</w:t>
@@ -822,26 +1103,44 @@
           </w:hyperlink>
           <w:r>
             <w:rPr>
+              <w:noProof/>
               <w:color w:val="E01B84"/>
             </w:rPr>
             <w:tab/>
           </w:r>
           <w:r>
+            <w:rPr>
+              <w:noProof/>
+            </w:rPr>
             <w:fldChar w:fldCharType="begin"/>
           </w:r>
           <w:r>
+            <w:rPr>
+              <w:noProof/>
+            </w:rPr>
             <w:instrText xml:space="preserve"> PAGEREF _mc3204lydx9s \h </w:instrText>
           </w:r>
           <w:r>
+            <w:rPr>
+              <w:noProof/>
+            </w:rPr>
+          </w:r>
+          <w:r>
+            <w:rPr>
+              <w:noProof/>
+            </w:rPr>
             <w:fldChar w:fldCharType="separate"/>
           </w:r>
           <w:r>
             <w:rPr>
-              <w:color w:val="E01B84"/>
+              <w:noProof/>
             </w:rPr>
             <w:t>6</w:t>
           </w:r>
           <w:r>
+            <w:rPr>
+              <w:noProof/>
+            </w:rPr>
             <w:fldChar w:fldCharType="end"/>
           </w:r>
         </w:p>
@@ -853,6 +1152,7 @@
             <w:spacing w:line="240" w:lineRule="auto"/>
             <w:ind w:left="0"/>
             <w:rPr>
+              <w:noProof/>
               <w:color w:val="E01B84"/>
             </w:rPr>
           </w:pPr>
@@ -860,42 +1160,53 @@
             <w:r>
               <w:rPr>
                 <w:b/>
+                <w:noProof/>
                 <w:color w:val="E01B84"/>
               </w:rPr>
-              <w:t>Visualisa</w:t>
-            </w:r>
-            <w:r>
-              <w:rPr>
-                <w:b/>
-                <w:color w:val="E01B84"/>
-              </w:rPr>
-              <w:t>tionen</w:t>
+              <w:t>Visualisationen</w:t>
             </w:r>
           </w:hyperlink>
           <w:r>
             <w:rPr>
               <w:b/>
+              <w:noProof/>
               <w:color w:val="E01B84"/>
             </w:rPr>
             <w:tab/>
           </w:r>
           <w:r>
+            <w:rPr>
+              <w:noProof/>
+            </w:rPr>
             <w:fldChar w:fldCharType="begin"/>
           </w:r>
           <w:r>
+            <w:rPr>
+              <w:noProof/>
+            </w:rPr>
             <w:instrText xml:space="preserve"> PAGEREF _z8l8xc1k376r \h </w:instrText>
           </w:r>
           <w:r>
+            <w:rPr>
+              <w:noProof/>
+            </w:rPr>
+          </w:r>
+          <w:r>
+            <w:rPr>
+              <w:noProof/>
+            </w:rPr>
             <w:fldChar w:fldCharType="separate"/>
           </w:r>
           <w:r>
             <w:rPr>
-              <w:b/>
-              <w:color w:val="E01B84"/>
+              <w:noProof/>
             </w:rPr>
             <w:t>7</w:t>
           </w:r>
           <w:r>
+            <w:rPr>
+              <w:noProof/>
+            </w:rPr>
             <w:fldChar w:fldCharType="end"/>
           </w:r>
         </w:p>
@@ -907,12 +1218,14 @@
             <w:spacing w:before="60" w:line="240" w:lineRule="auto"/>
             <w:ind w:left="360"/>
             <w:rPr>
+              <w:noProof/>
               <w:color w:val="E01B84"/>
             </w:rPr>
           </w:pPr>
           <w:hyperlink w:anchor="_w4424pi7rmfu">
             <w:r>
               <w:rPr>
+                <w:noProof/>
                 <w:color w:val="E01B84"/>
               </w:rPr>
               <w:t>ERD Diagramm Datenbank</w:t>
@@ -920,26 +1233,44 @@
           </w:hyperlink>
           <w:r>
             <w:rPr>
+              <w:noProof/>
               <w:color w:val="E01B84"/>
             </w:rPr>
             <w:tab/>
           </w:r>
           <w:r>
+            <w:rPr>
+              <w:noProof/>
+            </w:rPr>
             <w:fldChar w:fldCharType="begin"/>
           </w:r>
           <w:r>
+            <w:rPr>
+              <w:noProof/>
+            </w:rPr>
             <w:instrText xml:space="preserve"> PAGEREF _w4424pi7rmfu \h </w:instrText>
           </w:r>
           <w:r>
+            <w:rPr>
+              <w:noProof/>
+            </w:rPr>
+          </w:r>
+          <w:r>
+            <w:rPr>
+              <w:noProof/>
+            </w:rPr>
             <w:fldChar w:fldCharType="separate"/>
           </w:r>
           <w:r>
             <w:rPr>
-              <w:color w:val="E01B84"/>
+              <w:noProof/>
             </w:rPr>
             <w:t>7</w:t>
           </w:r>
           <w:r>
+            <w:rPr>
+              <w:noProof/>
+            </w:rPr>
             <w:fldChar w:fldCharType="end"/>
           </w:r>
         </w:p>
@@ -951,12 +1282,14 @@
             <w:spacing w:before="60" w:line="240" w:lineRule="auto"/>
             <w:ind w:left="360"/>
             <w:rPr>
+              <w:noProof/>
               <w:color w:val="E01B84"/>
             </w:rPr>
           </w:pPr>
           <w:hyperlink w:anchor="_1rxdzqg76xyw">
             <w:r>
               <w:rPr>
+                <w:noProof/>
                 <w:color w:val="E01B84"/>
               </w:rPr>
               <w:t>Zeitplan</w:t>
@@ -964,26 +1297,44 @@
           </w:hyperlink>
           <w:r>
             <w:rPr>
+              <w:noProof/>
               <w:color w:val="E01B84"/>
             </w:rPr>
             <w:tab/>
           </w:r>
           <w:r>
+            <w:rPr>
+              <w:noProof/>
+            </w:rPr>
             <w:fldChar w:fldCharType="begin"/>
           </w:r>
           <w:r>
+            <w:rPr>
+              <w:noProof/>
+            </w:rPr>
             <w:instrText xml:space="preserve"> PAGEREF _1rxdzqg76xyw \h </w:instrText>
           </w:r>
           <w:r>
+            <w:rPr>
+              <w:noProof/>
+            </w:rPr>
+          </w:r>
+          <w:r>
+            <w:rPr>
+              <w:noProof/>
+            </w:rPr>
             <w:fldChar w:fldCharType="separate"/>
           </w:r>
           <w:r>
             <w:rPr>
-              <w:color w:val="E01B84"/>
+              <w:noProof/>
             </w:rPr>
             <w:t>7</w:t>
           </w:r>
           <w:r>
+            <w:rPr>
+              <w:noProof/>
+            </w:rPr>
             <w:fldChar w:fldCharType="end"/>
           </w:r>
         </w:p>
@@ -1001,6 +1352,7 @@
           <w:hyperlink w:anchor="_v68so0rblic0">
             <w:r>
               <w:rPr>
+                <w:noProof/>
                 <w:color w:val="E01B84"/>
               </w:rPr>
               <w:t>Mockups</w:t>
@@ -1008,26 +1360,44 @@
           </w:hyperlink>
           <w:r>
             <w:rPr>
+              <w:noProof/>
               <w:color w:val="E01B84"/>
             </w:rPr>
             <w:tab/>
           </w:r>
           <w:r>
+            <w:rPr>
+              <w:noProof/>
+            </w:rPr>
             <w:fldChar w:fldCharType="begin"/>
           </w:r>
           <w:r>
+            <w:rPr>
+              <w:noProof/>
+            </w:rPr>
             <w:instrText xml:space="preserve"> PAGEREF _v68so0rblic0 \h </w:instrText>
           </w:r>
           <w:r>
+            <w:rPr>
+              <w:noProof/>
+            </w:rPr>
+          </w:r>
+          <w:r>
+            <w:rPr>
+              <w:noProof/>
+            </w:rPr>
             <w:fldChar w:fldCharType="separate"/>
           </w:r>
           <w:r>
             <w:rPr>
-              <w:color w:val="E01B84"/>
+              <w:noProof/>
             </w:rPr>
             <w:t>8</w:t>
           </w:r>
           <w:r>
+            <w:rPr>
+              <w:noProof/>
+            </w:rPr>
             <w:fldChar w:fldCharType="end"/>
           </w:r>
           <w:r>
@@ -1067,13 +1437,7 @@
     </w:p>
     <w:p>
       <w:r>
-        <w:t>Andererseits ist es auch ein Ziel die persönlichen Daten vo</w:t>
-      </w:r>
-      <w:r>
-        <w:t>n Teilnehmern in Ranglisten optional zu machen. In anderen Ranglisten werden Geburtsjahr und Wohnort publiziert ohne Möglichkeit diese zu entfernen. Somit möchte man dem Benutzer in der Applikation über ein Login, die Option zur Verfügung zu stellen, seine</w:t>
-      </w:r>
-      <w:r>
-        <w:t>n eigenen Daten, von den Ranglisten, zu verstecken.</w:t>
+        <w:t>Andererseits ist es auch ein Ziel die persönlichen Daten von Teilnehmern in Ranglisten optional zu machen. In anderen Ranglisten werden Geburtsjahr und Wohnort publiziert ohne Möglichkeit diese zu entfernen. Somit möchte man dem Benutzer in der Applikation über ein Login, die Option zur Verfügung zu stellen, seinen eigenen Daten, von den Ranglisten, zu verstecken.</w:t>
       </w:r>
     </w:p>
     <w:p>
@@ -1127,10 +1491,7 @@
         <w:br/>
       </w:r>
       <w:r>
-        <w:t>Laufsport-Vereinsmitglie</w:t>
-      </w:r>
-      <w:r>
-        <w:t xml:space="preserve">der aus aller Welt welche keine spezielle Ausbildung bezüglich Computern haben und das Internet vor allem von ihren Smartphones </w:t>
+        <w:t xml:space="preserve">Laufsport-Vereinsmitglieder aus aller Welt welche keine spezielle Ausbildung bezüglich Computern haben und das Internet vor allem von ihren Smartphones </w:t>
       </w:r>
       <w:r>
         <w:rPr>
@@ -1156,10 +1517,7 @@
         <w:br/>
       </w:r>
       <w:r>
-        <w:t>Eine Auswahl an Mitgliedern aus Vereinen welche Events organisieren für die eine Rangliste erstellt werde</w:t>
-      </w:r>
-      <w:r>
-        <w:t>n soll. Diese haben meist mehr Erfahrung mit Computern als Endbenutzer</w:t>
+        <w:t>Eine Auswahl an Mitgliedern aus Vereinen welche Events organisieren für die eine Rangliste erstellt werden soll. Diese haben meist mehr Erfahrung mit Computern als Endbenutzer</w:t>
       </w:r>
     </w:p>
     <w:p>
@@ -1204,10 +1562,7 @@
       </w:pPr>
       <w:r>
         <w:lastRenderedPageBreak/>
-        <w:t>Die Webapplikation wird auf einem Windows 11 Syste</w:t>
-      </w:r>
-      <w:r>
-        <w:t xml:space="preserve">m mit WSL2 (Ubuntu Linux), mit dem Container Managementsystem </w:t>
+        <w:t xml:space="preserve">Die Webapplikation wird auf einem Windows 11 System mit WSL2 (Ubuntu Linux), mit dem Container Managementsystem </w:t>
       </w:r>
       <w:r>
         <w:rPr>
@@ -1242,10 +1597,7 @@
         <w:t>ReactJS</w:t>
       </w:r>
       <w:r>
-        <w:t xml:space="preserve"> realisiert. Webpack wird verwendet um d</w:t>
-      </w:r>
-      <w:r>
-        <w:t>as Frontend in eine für Performance optimierte Form zu bringen.</w:t>
+        <w:t xml:space="preserve"> realisiert. Webpack wird verwendet um das Frontend in eine für Performance optimierte Form zu bringen.</w:t>
       </w:r>
     </w:p>
     <w:p>
@@ -1253,10 +1605,7 @@
         <w:ind w:left="0"/>
       </w:pPr>
       <w:r>
-        <w:t xml:space="preserve">Im Backend wird PHP verwendet, zum einen für das liefern der SPA und andererseits für die REST-Schnittstellen zur Abfrage der Wettkampf, Ranglisten und Vereinsdaten, sowie bei Benutzer Login, </w:t>
-      </w:r>
-      <w:r>
-        <w:t>auch die Daten des Benutzers.</w:t>
+        <w:t>Im Backend wird PHP verwendet, zum einen für das liefern der SPA und andererseits für die REST-Schnittstellen zur Abfrage der Wettkampf, Ranglisten und Vereinsdaten, sowie bei Benutzer Login, auch die Daten des Benutzers.</w:t>
       </w:r>
     </w:p>
     <w:p>
@@ -1405,10 +1754,7 @@
         <w:t>Import von Ranglisten:</w:t>
       </w:r>
       <w:r>
-        <w:t xml:space="preserve"> Diese Applikation soll es ermöglichen im Laufsport Ranglisten über eine </w:t>
-      </w:r>
-      <w:r>
-        <w:t>Schnittstelle im CSV / JSON Format zu importieren.</w:t>
+        <w:t xml:space="preserve"> Diese Applikation soll es ermöglichen im Laufsport Ranglisten über eine Schnittstelle im CSV / JSON Format zu importieren.</w:t>
       </w:r>
     </w:p>
     <w:p>
@@ -1433,10 +1779,7 @@
         <w:t>Öffentliche Ranglisten Ansicht:</w:t>
       </w:r>
       <w:r>
-        <w:t xml:space="preserve"> Ein möglicher Endbenutzer soll die Ranglisten ei</w:t>
-      </w:r>
-      <w:r>
-        <w:t>nsehen können und diese nach Event, Jahr und Kategorie filtern können.</w:t>
+        <w:t xml:space="preserve"> Ein möglicher Endbenutzer soll die Ranglisten einsehen können und diese nach Event, Jahr und Kategorie filtern können.</w:t>
       </w:r>
     </w:p>
     <w:p>
@@ -1601,10 +1944,7 @@
       <w:bookmarkStart w:id="12" w:name="_rlh9clusydrj" w:colFirst="0" w:colLast="0"/>
       <w:bookmarkEnd w:id="12"/>
       <w:r>
-        <w:t>Nicht funktionale Anforderun</w:t>
-      </w:r>
-      <w:r>
-        <w:t>ge</w:t>
+        <w:t>Nicht funktionale Anforderunge</w:t>
       </w:r>
       <w:bookmarkStart w:id="13" w:name="_ksmxnrgo4jdp" w:colFirst="0" w:colLast="0"/>
       <w:bookmarkEnd w:id="13"/>
@@ -1625,7 +1965,7 @@
         <w:pStyle w:val="ListParagraph"/>
         <w:rPr>
           <w:rFonts w:asciiTheme="minorHAnsi" w:hAnsiTheme="minorHAnsi"/>
-          <w:lang w:val="en-GB"/>
+          <w:lang w:val="de-CH"/>
         </w:rPr>
       </w:pPr>
       <w:r>
@@ -1636,13 +1976,13 @@
       <w:pPr>
         <w:rPr>
           <w:rFonts w:asciiTheme="minorHAnsi" w:hAnsiTheme="minorHAnsi"/>
-          <w:lang w:val="en-GB"/>
+          <w:lang w:val="de-CH"/>
         </w:rPr>
       </w:pPr>
       <w:r>
         <w:rPr>
           <w:rFonts w:asciiTheme="minorHAnsi" w:hAnsiTheme="minorHAnsi"/>
-          <w:lang w:val="en-GB"/>
+          <w:lang w:val="de-CH"/>
         </w:rPr>
         <w:br w:type="page"/>
       </w:r>
@@ -1662,10 +2002,7 @@
       <w:bookmarkEnd w:id="14"/>
       <w:r>
         <w:lastRenderedPageBreak/>
-        <w:t>R</w:t>
-      </w:r>
-      <w:r>
-        <w:t>ealisierung</w:t>
+        <w:t>Realisierung</w:t>
       </w:r>
     </w:p>
     <w:p>
@@ -1823,8 +2160,6 @@
       </w:r>
       <w:r>
         <w:br/>
-      </w:r>
-      <w:r>
         <w:t>Die Initialisierungsphase des Projektes, bei welchem die Git-Repo erstellt wird, und die Implementierung bei der wichtigsten Anforderung beginnt.</w:t>
       </w:r>
     </w:p>
@@ -1865,10 +2200,7 @@
       </w:r>
       <w:r>
         <w:br/>
-        <w:t>Das Projekt soll mit allen funktionalen Anforderung fertiggestellt als ZIP-Datei a</w:t>
-      </w:r>
-      <w:r>
-        <w:t>uf Microsoft Teams abgegeben werden.</w:t>
+        <w:t>Das Projekt soll mit allen funktionalen Anforderung fertiggestellt als ZIP-Datei auf Microsoft Teams abgegeben werden.</w:t>
       </w:r>
       <w:r>
         <w:br w:type="page"/>
@@ -1903,16 +2235,16 @@
           <w:noProof/>
         </w:rPr>
         <w:drawing>
-          <wp:anchor distT="114300" distB="114300" distL="114300" distR="114300" simplePos="0" relativeHeight="251658240" behindDoc="0" locked="0" layoutInCell="1" hidden="0" allowOverlap="1" wp14:anchorId="0924ABAC" wp14:editId="5EDAAD57">
+          <wp:anchor distT="114300" distB="114300" distL="114300" distR="114300" simplePos="0" relativeHeight="251658240" behindDoc="0" locked="0" layoutInCell="1" hidden="0" allowOverlap="1" wp14:anchorId="0924ABAC" wp14:editId="4E04F28C">
             <wp:simplePos x="0" y="0"/>
             <wp:positionH relativeFrom="column">
-              <wp:posOffset>-619124</wp:posOffset>
+              <wp:posOffset>-611720</wp:posOffset>
             </wp:positionH>
             <wp:positionV relativeFrom="paragraph">
-              <wp:posOffset>200025</wp:posOffset>
+              <wp:posOffset>197485</wp:posOffset>
             </wp:positionV>
-            <wp:extent cx="7286625" cy="2657231"/>
-            <wp:effectExtent l="0" t="0" r="0" b="0"/>
+            <wp:extent cx="7271814" cy="2657231"/>
+            <wp:effectExtent l="0" t="0" r="5715" b="0"/>
             <wp:wrapNone/>
             <wp:docPr id="3" name="image9.png"/>
             <wp:cNvGraphicFramePr/>
@@ -1920,12 +2252,17 @@
               <a:graphicData uri="http://schemas.openxmlformats.org/drawingml/2006/picture">
                 <pic:pic xmlns:pic="http://schemas.openxmlformats.org/drawingml/2006/picture">
                   <pic:nvPicPr>
-                    <pic:cNvPr id="0" name="image9.png"/>
+                    <pic:cNvPr id="3" name="image9.png"/>
                     <pic:cNvPicPr preferRelativeResize="0"/>
                   </pic:nvPicPr>
                   <pic:blipFill>
-                    <a:blip r:embed="rId8"/>
-                    <a:srcRect/>
+                    <a:blip r:embed="rId8" cstate="print">
+                      <a:extLst>
+                        <a:ext uri="{28A0092B-C50C-407E-A947-70E740481C1C}">
+                          <a14:useLocalDpi xmlns:a14="http://schemas.microsoft.com/office/drawing/2010/main" val="0"/>
+                        </a:ext>
+                      </a:extLst>
+                    </a:blip>
                     <a:stretch>
                       <a:fillRect/>
                     </a:stretch>
@@ -1933,7 +2270,7 @@
                   <pic:spPr>
                     <a:xfrm>
                       <a:off x="0" y="0"/>
-                      <a:ext cx="7286625" cy="2657231"/>
+                      <a:ext cx="7271814" cy="2657231"/>
                     </a:xfrm>
                     <a:prstGeom prst="rect">
                       <a:avLst/>
@@ -1943,6 +2280,9 @@
                 </pic:pic>
               </a:graphicData>
             </a:graphic>
+            <wp14:sizeRelH relativeFrom="margin">
+              <wp14:pctWidth>0</wp14:pctWidth>
+            </wp14:sizeRelH>
           </wp:anchor>
         </w:drawing>
       </w:r>
@@ -3823,6 +4163,43 @@
       <w:contextualSpacing/>
     </w:pPr>
   </w:style>
+  <w:style w:type="paragraph" w:styleId="TOC1">
+    <w:name w:val="toc 1"/>
+    <w:basedOn w:val="Normal"/>
+    <w:next w:val="Normal"/>
+    <w:autoRedefine/>
+    <w:uiPriority w:val="39"/>
+    <w:unhideWhenUsed/>
+    <w:rsid w:val="00E32B32"/>
+    <w:pPr>
+      <w:spacing w:after="100"/>
+      <w:ind w:left="0"/>
+    </w:pPr>
+  </w:style>
+  <w:style w:type="paragraph" w:styleId="TOC2">
+    <w:name w:val="toc 2"/>
+    <w:basedOn w:val="Normal"/>
+    <w:next w:val="Normal"/>
+    <w:autoRedefine/>
+    <w:uiPriority w:val="39"/>
+    <w:unhideWhenUsed/>
+    <w:rsid w:val="00E32B32"/>
+    <w:pPr>
+      <w:spacing w:after="100"/>
+      <w:ind w:left="220"/>
+    </w:pPr>
+  </w:style>
+  <w:style w:type="character" w:styleId="Hyperlink">
+    <w:name w:val="Hyperlink"/>
+    <w:basedOn w:val="DefaultParagraphFont"/>
+    <w:uiPriority w:val="99"/>
+    <w:unhideWhenUsed/>
+    <w:rsid w:val="00E32B32"/>
+    <w:rPr>
+      <w:color w:val="0000FF" w:themeColor="hyperlink"/>
+      <w:u w:val="single"/>
+    </w:rPr>
+  </w:style>
 </w:styles>
 </file>
 

</xml_diff>